<commit_message>
- More stuff added to the report.
</commit_message>
<xml_diff>
--- a/final_report/pictures/pipeline.docx
+++ b/final_report/pictures/pipeline.docx
@@ -1,9 +1,10 @@
 
 <file path=word/document.xml><?xml version="1.0" encoding="utf-8"?>
-<w:document xmlns:wpc="http://schemas.microsoft.com/office/word/2010/wordprocessingCanvas" xmlns:cx="http://schemas.microsoft.com/office/drawing/2014/chartex" xmlns:cx1="http://schemas.microsoft.com/office/drawing/2015/9/8/chartex" xmlns:cx2="http://schemas.microsoft.com/office/drawing/2015/10/21/chartex" xmlns:cx3="http://schemas.microsoft.com/office/drawing/2016/5/9/chartex" xmlns:cx4="http://schemas.microsoft.com/office/drawing/2016/5/10/chartex" xmlns:cx5="http://schemas.microsoft.com/office/drawing/2016/5/11/chartex" xmlns:mc="http://schemas.openxmlformats.org/markup-compatibility/2006" xmlns:o="urn:schemas-microsoft-com:office:office" xmlns:r="http://schemas.openxmlformats.org/officeDocument/2006/relationships" xmlns:m="http://schemas.openxmlformats.org/officeDocument/2006/math" xmlns:v="urn:schemas-microsoft-com:vml" xmlns:wp14="http://schemas.microsoft.com/office/word/2010/wordprocessingDrawing" xmlns:wp="http://schemas.openxmlformats.org/drawingml/2006/wordprocessingDrawing" xmlns:w10="urn:schemas-microsoft-com:office:word" xmlns:w="http://schemas.openxmlformats.org/wordprocessingml/2006/main" xmlns:w14="http://schemas.microsoft.com/office/word/2010/wordml" xmlns:w15="http://schemas.microsoft.com/office/word/2012/wordml" xmlns:w16se="http://schemas.microsoft.com/office/word/2015/wordml/symex" xmlns:wpg="http://schemas.microsoft.com/office/word/2010/wordprocessingGroup" xmlns:wpi="http://schemas.microsoft.com/office/word/2010/wordprocessingInk" xmlns:wne="http://schemas.microsoft.com/office/word/2006/wordml" xmlns:wps="http://schemas.microsoft.com/office/word/2010/wordprocessingShape" mc:Ignorable="w14 w15 w16se wp14">
+<w:document xmlns:wpc="http://schemas.microsoft.com/office/word/2010/wordprocessingCanvas" xmlns:cx="http://schemas.microsoft.com/office/drawing/2014/chartex" xmlns:cx1="http://schemas.microsoft.com/office/drawing/2015/9/8/chartex" xmlns:cx2="http://schemas.microsoft.com/office/drawing/2015/10/21/chartex" xmlns:cx3="http://schemas.microsoft.com/office/drawing/2016/5/9/chartex" xmlns:cx4="http://schemas.microsoft.com/office/drawing/2016/5/10/chartex" xmlns:cx5="http://schemas.microsoft.com/office/drawing/2016/5/11/chartex" xmlns:cx6="http://schemas.microsoft.com/office/drawing/2016/5/12/chartex" xmlns:cx7="http://schemas.microsoft.com/office/drawing/2016/5/13/chartex" xmlns:cx8="http://schemas.microsoft.com/office/drawing/2016/5/14/chartex" xmlns:mc="http://schemas.openxmlformats.org/markup-compatibility/2006" xmlns:aink="http://schemas.microsoft.com/office/drawing/2016/ink" xmlns:am3d="http://schemas.microsoft.com/office/drawing/2017/model3d" xmlns:o="urn:schemas-microsoft-com:office:office" xmlns:r="http://schemas.openxmlformats.org/officeDocument/2006/relationships" xmlns:m="http://schemas.openxmlformats.org/officeDocument/2006/math" xmlns:v="urn:schemas-microsoft-com:vml" xmlns:wp14="http://schemas.microsoft.com/office/word/2010/wordprocessingDrawing" xmlns:wp="http://schemas.openxmlformats.org/drawingml/2006/wordprocessingDrawing" xmlns:w10="urn:schemas-microsoft-com:office:word" xmlns:w="http://schemas.openxmlformats.org/wordprocessingml/2006/main" xmlns:w14="http://schemas.microsoft.com/office/word/2010/wordml" xmlns:w15="http://schemas.microsoft.com/office/word/2012/wordml" xmlns:w16se="http://schemas.microsoft.com/office/word/2015/wordml/symex" xmlns:wpg="http://schemas.microsoft.com/office/word/2010/wordprocessingGroup" xmlns:wpi="http://schemas.microsoft.com/office/word/2010/wordprocessingInk" xmlns:wne="http://schemas.microsoft.com/office/word/2006/wordml" xmlns:wps="http://schemas.microsoft.com/office/word/2010/wordprocessingShape" mc:Ignorable="w14 w15 w16se wp14">
   <w:body>
     <w:p>
       <w:bookmarkStart w:id="0" w:name="_GoBack"/>
+      <w:bookmarkEnd w:id="0"/>
       <w:r>
         <w:rPr>
           <w:noProof/>
@@ -15,13 +16,13 @@
               <wp:anchor distT="0" distB="0" distL="114300" distR="114300" simplePos="0" relativeHeight="251682816" behindDoc="0" locked="0" layoutInCell="1" allowOverlap="1" wp14:anchorId="7D2396E7" wp14:editId="59610B56">
                 <wp:simplePos x="0" y="0"/>
                 <wp:positionH relativeFrom="margin">
-                  <wp:posOffset>2880360</wp:posOffset>
+                  <wp:posOffset>2874312</wp:posOffset>
                 </wp:positionH>
                 <wp:positionV relativeFrom="paragraph">
-                  <wp:posOffset>2293620</wp:posOffset>
+                  <wp:posOffset>2295309</wp:posOffset>
                 </wp:positionV>
-                <wp:extent cx="7620" cy="215900"/>
-                <wp:effectExtent l="76200" t="0" r="68580" b="50800"/>
+                <wp:extent cx="7061" cy="215361"/>
+                <wp:effectExtent l="76200" t="0" r="69215" b="51435"/>
                 <wp:wrapNone/>
                 <wp:docPr id="16" name="Gerade Verbindung mit Pfeil 16"/>
                 <wp:cNvGraphicFramePr/>
@@ -30,9 +31,9 @@
                     <wps:wsp>
                       <wps:cNvCnPr/>
                       <wps:spPr>
-                        <a:xfrm>
+                        <a:xfrm flipH="1">
                           <a:off x="0" y="0"/>
-                          <a:ext cx="7620" cy="215900"/>
+                          <a:ext cx="7061" cy="215361"/>
                         </a:xfrm>
                         <a:prstGeom prst="straightConnector1">
                           <a:avLst/>
@@ -73,11 +74,11 @@
           </mc:Choice>
           <mc:Fallback>
             <w:pict>
-              <v:shapetype w14:anchorId="19EA50E6" id="_x0000_t32" coordsize="21600,21600" o:spt="32" o:oned="t" path="m,l21600,21600e" filled="f">
+              <v:shapetype w14:anchorId="600FFBD6" id="_x0000_t32" coordsize="21600,21600" o:spt="32" o:oned="t" path="m,l21600,21600e" filled="f">
                 <v:path arrowok="t" fillok="f" o:connecttype="none"/>
                 <o:lock v:ext="edit" shapetype="t"/>
               </v:shapetype>
-              <v:shape id="Gerade Verbindung mit Pfeil 16" o:spid="_x0000_s1026" type="#_x0000_t32" style="position:absolute;margin-left:226.8pt;margin-top:180.6pt;width:.6pt;height:17pt;z-index:251682816;visibility:visible;mso-wrap-style:square;mso-width-percent:0;mso-height-percent:0;mso-wrap-distance-left:9pt;mso-wrap-distance-top:0;mso-wrap-distance-right:9pt;mso-wrap-distance-bottom:0;mso-position-horizontal:absolute;mso-position-horizontal-relative:margin;mso-position-vertical:absolute;mso-position-vertical-relative:text;mso-width-percent:0;mso-height-percent:0;mso-width-relative:margin;mso-height-relative:margin" o:gfxdata="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" strokecolor="black [3213]" strokeweight=".5pt">
+              <v:shape id="Gerade Verbindung mit Pfeil 16" o:spid="_x0000_s1026" type="#_x0000_t32" style="position:absolute;margin-left:226.3pt;margin-top:180.75pt;width:.55pt;height:16.95pt;flip:x;z-index:251682816;visibility:visible;mso-wrap-style:square;mso-width-percent:0;mso-height-percent:0;mso-wrap-distance-left:9pt;mso-wrap-distance-top:0;mso-wrap-distance-right:9pt;mso-wrap-distance-bottom:0;mso-position-horizontal:absolute;mso-position-horizontal-relative:margin;mso-position-vertical:absolute;mso-position-vertical-relative:text;mso-width-percent:0;mso-height-percent:0;mso-width-relative:margin;mso-height-relative:margin" o:gfxdata="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" strokecolor="black [3213]" strokeweight=".5pt">
                 <v:stroke endarrow="block" joinstyle="miter"/>
                 <w10:wrap anchorx="margin"/>
               </v:shape>
@@ -85,7 +86,6 @@
           </mc:Fallback>
         </mc:AlternateContent>
       </w:r>
-      <w:bookmarkEnd w:id="0"/>
       <w:r>
         <w:rPr>
           <w:noProof/>
@@ -94,18 +94,18 @@
         <mc:AlternateContent>
           <mc:Choice Requires="wps">
             <w:drawing>
-              <wp:anchor distT="0" distB="0" distL="114300" distR="114300" simplePos="0" relativeHeight="251672576" behindDoc="0" locked="0" layoutInCell="1" allowOverlap="1" wp14:anchorId="45577DF7" wp14:editId="48884F09">
+              <wp:anchor distT="0" distB="0" distL="114300" distR="114300" simplePos="0" relativeHeight="251674624" behindDoc="0" locked="0" layoutInCell="1" allowOverlap="1" wp14:anchorId="4E5ABBB0" wp14:editId="09DF1C7E">
                 <wp:simplePos x="0" y="0"/>
                 <wp:positionH relativeFrom="margin">
-                  <wp:posOffset>2861310</wp:posOffset>
+                  <wp:posOffset>2863779</wp:posOffset>
                 </wp:positionH>
                 <wp:positionV relativeFrom="paragraph">
-                  <wp:posOffset>2809240</wp:posOffset>
+                  <wp:posOffset>247747</wp:posOffset>
                 </wp:positionV>
-                <wp:extent cx="7620" cy="396240"/>
-                <wp:effectExtent l="38100" t="0" r="68580" b="60960"/>
+                <wp:extent cx="0" cy="223171"/>
+                <wp:effectExtent l="76200" t="0" r="57150" b="62865"/>
                 <wp:wrapNone/>
-                <wp:docPr id="11" name="Gerade Verbindung mit Pfeil 11"/>
+                <wp:docPr id="12" name="Gerade Verbindung mit Pfeil 12"/>
                 <wp:cNvGraphicFramePr/>
                 <a:graphic xmlns:a="http://schemas.openxmlformats.org/drawingml/2006/main">
                   <a:graphicData uri="http://schemas.microsoft.com/office/word/2010/wordprocessingShape">
@@ -114,7 +114,7 @@
                       <wps:spPr>
                         <a:xfrm>
                           <a:off x="0" y="0"/>
-                          <a:ext cx="7620" cy="396240"/>
+                          <a:ext cx="0" cy="223171"/>
                         </a:xfrm>
                         <a:prstGeom prst="straightConnector1">
                           <a:avLst/>
@@ -155,10 +155,402 @@
           </mc:Choice>
           <mc:Fallback>
             <w:pict>
-              <v:shape w14:anchorId="500D34A8" id="Gerade Verbindung mit Pfeil 11" o:spid="_x0000_s1026" type="#_x0000_t32" style="position:absolute;margin-left:225.3pt;margin-top:221.2pt;width:.6pt;height:31.2pt;z-index:251672576;visibility:visible;mso-wrap-style:square;mso-width-percent:0;mso-height-percent:0;mso-wrap-distance-left:9pt;mso-wrap-distance-top:0;mso-wrap-distance-right:9pt;mso-wrap-distance-bottom:0;mso-position-horizontal:absolute;mso-position-horizontal-relative:margin;mso-position-vertical:absolute;mso-position-vertical-relative:text;mso-width-percent:0;mso-height-percent:0;mso-width-relative:margin;mso-height-relative:margin" o:gfxdata="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" strokecolor="black [3213]" strokeweight=".5pt">
+              <v:shape w14:anchorId="4E63B901" id="Gerade Verbindung mit Pfeil 12" o:spid="_x0000_s1026" type="#_x0000_t32" style="position:absolute;margin-left:225.5pt;margin-top:19.5pt;width:0;height:17.55pt;z-index:251674624;visibility:visible;mso-wrap-style:square;mso-width-percent:0;mso-height-percent:0;mso-wrap-distance-left:9pt;mso-wrap-distance-top:0;mso-wrap-distance-right:9pt;mso-wrap-distance-bottom:0;mso-position-horizontal:absolute;mso-position-horizontal-relative:margin;mso-position-vertical:absolute;mso-position-vertical-relative:text;mso-width-percent:0;mso-height-percent:0;mso-width-relative:margin;mso-height-relative:margin" o:gfxdata="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" strokecolor="black [3213]" strokeweight=".5pt">
                 <v:stroke endarrow="block" joinstyle="miter"/>
                 <w10:wrap anchorx="margin"/>
               </v:shape>
+            </w:pict>
+          </mc:Fallback>
+        </mc:AlternateContent>
+      </w:r>
+      <w:r>
+        <w:rPr>
+          <w:noProof/>
+          <w:lang w:eastAsia="de-CH"/>
+        </w:rPr>
+        <mc:AlternateContent>
+          <mc:Choice Requires="wps">
+            <w:drawing>
+              <wp:anchor distT="0" distB="0" distL="114300" distR="114300" simplePos="0" relativeHeight="251669504" behindDoc="0" locked="0" layoutInCell="1" allowOverlap="1" wp14:anchorId="05ACFF5B" wp14:editId="58CD00BA">
+                <wp:simplePos x="0" y="0"/>
+                <wp:positionH relativeFrom="margin">
+                  <wp:posOffset>2460625</wp:posOffset>
+                </wp:positionH>
+                <wp:positionV relativeFrom="paragraph">
+                  <wp:posOffset>3067001</wp:posOffset>
+                </wp:positionV>
+                <wp:extent cx="822960" cy="287655"/>
+                <wp:effectExtent l="0" t="0" r="15240" b="17145"/>
+                <wp:wrapNone/>
+                <wp:docPr id="8" name="Rechteck: abgerundete Ecken 8"/>
+                <wp:cNvGraphicFramePr/>
+                <a:graphic xmlns:a="http://schemas.openxmlformats.org/drawingml/2006/main">
+                  <a:graphicData uri="http://schemas.microsoft.com/office/word/2010/wordprocessingShape">
+                    <wps:wsp>
+                      <wps:cNvSpPr/>
+                      <wps:spPr>
+                        <a:xfrm>
+                          <a:off x="0" y="0"/>
+                          <a:ext cx="822960" cy="287655"/>
+                        </a:xfrm>
+                        <a:prstGeom prst="roundRect">
+                          <a:avLst/>
+                        </a:prstGeom>
+                        <a:ln>
+                          <a:solidFill>
+                            <a:schemeClr val="tx1"/>
+                          </a:solidFill>
+                        </a:ln>
+                      </wps:spPr>
+                      <wps:style>
+                        <a:lnRef idx="2">
+                          <a:schemeClr val="accent6"/>
+                        </a:lnRef>
+                        <a:fillRef idx="1">
+                          <a:schemeClr val="lt1"/>
+                        </a:fillRef>
+                        <a:effectRef idx="0">
+                          <a:schemeClr val="accent6"/>
+                        </a:effectRef>
+                        <a:fontRef idx="minor">
+                          <a:schemeClr val="dk1"/>
+                        </a:fontRef>
+                      </wps:style>
+                      <wps:txbx>
+                        <w:txbxContent>
+                          <w:p>
+                            <w:pPr>
+                              <w:jc w:val="center"/>
+                            </w:pPr>
+                            <w:r>
+                              <w:t>ODS video</w:t>
+                            </w:r>
+                          </w:p>
+                        </w:txbxContent>
+                      </wps:txbx>
+                      <wps:bodyPr rot="0" spcFirstLastPara="0" vertOverflow="overflow" horzOverflow="overflow" vert="horz" wrap="square" lIns="91440" tIns="45720" rIns="91440" bIns="45720" numCol="1" spcCol="0" rtlCol="0" fromWordArt="0" anchor="ctr" anchorCtr="0" forceAA="0" compatLnSpc="1">
+                        <a:prstTxWarp prst="textNoShape">
+                          <a:avLst/>
+                        </a:prstTxWarp>
+                        <a:noAutofit/>
+                      </wps:bodyPr>
+                    </wps:wsp>
+                  </a:graphicData>
+                </a:graphic>
+                <wp14:sizeRelH relativeFrom="margin">
+                  <wp14:pctWidth>0</wp14:pctWidth>
+                </wp14:sizeRelH>
+                <wp14:sizeRelV relativeFrom="margin">
+                  <wp14:pctHeight>0</wp14:pctHeight>
+                </wp14:sizeRelV>
+              </wp:anchor>
+            </w:drawing>
+          </mc:Choice>
+          <mc:Fallback>
+            <w:pict>
+              <v:roundrect w14:anchorId="05ACFF5B" id="Rechteck: abgerundete Ecken 8" o:spid="_x0000_s1026" style="position:absolute;margin-left:193.75pt;margin-top:241.5pt;width:64.8pt;height:22.65pt;z-index:251669504;visibility:visible;mso-wrap-style:square;mso-width-percent:0;mso-height-percent:0;mso-wrap-distance-left:9pt;mso-wrap-distance-top:0;mso-wrap-distance-right:9pt;mso-wrap-distance-bottom:0;mso-position-horizontal:absolute;mso-position-horizontal-relative:margin;mso-position-vertical:absolute;mso-position-vertical-relative:text;mso-width-percent:0;mso-height-percent:0;mso-width-relative:margin;mso-height-relative:margin;v-text-anchor:middle" arcsize="10923f" o:gfxdata="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" fillcolor="white [3201]" strokecolor="black [3213]" strokeweight="1pt">
+                <v:stroke joinstyle="miter"/>
+                <v:textbox>
+                  <w:txbxContent>
+                    <w:p>
+                      <w:pPr>
+                        <w:jc w:val="center"/>
+                      </w:pPr>
+                      <w:r>
+                        <w:t>ODS video</w:t>
+                      </w:r>
+                    </w:p>
+                  </w:txbxContent>
+                </v:textbox>
+                <w10:wrap anchorx="margin"/>
+              </v:roundrect>
+            </w:pict>
+          </mc:Fallback>
+        </mc:AlternateContent>
+      </w:r>
+      <w:r>
+        <w:rPr>
+          <w:noProof/>
+          <w:lang w:eastAsia="de-CH"/>
+        </w:rPr>
+        <mc:AlternateContent>
+          <mc:Choice Requires="wps">
+            <w:drawing>
+              <wp:anchor distT="0" distB="0" distL="114300" distR="114300" simplePos="0" relativeHeight="251672576" behindDoc="0" locked="0" layoutInCell="1" allowOverlap="1" wp14:anchorId="45577DF7" wp14:editId="48884F09">
+                <wp:simplePos x="0" y="0"/>
+                <wp:positionH relativeFrom="margin">
+                  <wp:posOffset>2856279</wp:posOffset>
+                </wp:positionH>
+                <wp:positionV relativeFrom="paragraph">
+                  <wp:posOffset>2807042</wp:posOffset>
+                </wp:positionV>
+                <wp:extent cx="0" cy="260252"/>
+                <wp:effectExtent l="76200" t="0" r="57150" b="64135"/>
+                <wp:wrapNone/>
+                <wp:docPr id="11" name="Gerade Verbindung mit Pfeil 11"/>
+                <wp:cNvGraphicFramePr/>
+                <a:graphic xmlns:a="http://schemas.openxmlformats.org/drawingml/2006/main">
+                  <a:graphicData uri="http://schemas.microsoft.com/office/word/2010/wordprocessingShape">
+                    <wps:wsp>
+                      <wps:cNvCnPr/>
+                      <wps:spPr>
+                        <a:xfrm>
+                          <a:off x="0" y="0"/>
+                          <a:ext cx="0" cy="260252"/>
+                        </a:xfrm>
+                        <a:prstGeom prst="straightConnector1">
+                          <a:avLst/>
+                        </a:prstGeom>
+                        <a:ln>
+                          <a:solidFill>
+                            <a:schemeClr val="tx1"/>
+                          </a:solidFill>
+                          <a:tailEnd type="triangle"/>
+                        </a:ln>
+                      </wps:spPr>
+                      <wps:style>
+                        <a:lnRef idx="1">
+                          <a:schemeClr val="accent1"/>
+                        </a:lnRef>
+                        <a:fillRef idx="0">
+                          <a:schemeClr val="accent1"/>
+                        </a:fillRef>
+                        <a:effectRef idx="0">
+                          <a:schemeClr val="accent1"/>
+                        </a:effectRef>
+                        <a:fontRef idx="minor">
+                          <a:schemeClr val="tx1"/>
+                        </a:fontRef>
+                      </wps:style>
+                      <wps:bodyPr/>
+                    </wps:wsp>
+                  </a:graphicData>
+                </a:graphic>
+                <wp14:sizeRelH relativeFrom="margin">
+                  <wp14:pctWidth>0</wp14:pctWidth>
+                </wp14:sizeRelH>
+                <wp14:sizeRelV relativeFrom="margin">
+                  <wp14:pctHeight>0</wp14:pctHeight>
+                </wp14:sizeRelV>
+              </wp:anchor>
+            </w:drawing>
+          </mc:Choice>
+          <mc:Fallback>
+            <w:pict>
+              <v:shape w14:anchorId="781C050B" id="Gerade Verbindung mit Pfeil 11" o:spid="_x0000_s1026" type="#_x0000_t32" style="position:absolute;margin-left:224.9pt;margin-top:221.05pt;width:0;height:20.5pt;z-index:251672576;visibility:visible;mso-wrap-style:square;mso-width-percent:0;mso-height-percent:0;mso-wrap-distance-left:9pt;mso-wrap-distance-top:0;mso-wrap-distance-right:9pt;mso-wrap-distance-bottom:0;mso-position-horizontal:absolute;mso-position-horizontal-relative:margin;mso-position-vertical:absolute;mso-position-vertical-relative:text;mso-width-percent:0;mso-height-percent:0;mso-width-relative:margin;mso-height-relative:margin" o:gfxdata="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" strokecolor="black [3213]" strokeweight=".5pt">
+                <v:stroke endarrow="block" joinstyle="miter"/>
+                <w10:wrap anchorx="margin"/>
+              </v:shape>
+            </w:pict>
+          </mc:Fallback>
+        </mc:AlternateContent>
+      </w:r>
+      <w:r>
+        <w:rPr>
+          <w:noProof/>
+          <w:lang w:eastAsia="de-CH"/>
+        </w:rPr>
+        <mc:AlternateContent>
+          <mc:Choice Requires="wps">
+            <w:drawing>
+              <wp:anchor distT="0" distB="0" distL="114300" distR="114300" simplePos="0" relativeHeight="251659264" behindDoc="0" locked="0" layoutInCell="1" allowOverlap="1">
+                <wp:simplePos x="0" y="0"/>
+                <wp:positionH relativeFrom="margin">
+                  <wp:posOffset>2325419</wp:posOffset>
+                </wp:positionH>
+                <wp:positionV relativeFrom="margin">
+                  <wp:posOffset>-35804</wp:posOffset>
+                </wp:positionV>
+                <wp:extent cx="1104900" cy="287655"/>
+                <wp:effectExtent l="0" t="0" r="19050" b="17145"/>
+                <wp:wrapSquare wrapText="bothSides"/>
+                <wp:docPr id="1" name="Rechteck: abgerundete Ecken 1"/>
+                <wp:cNvGraphicFramePr/>
+                <a:graphic xmlns:a="http://schemas.openxmlformats.org/drawingml/2006/main">
+                  <a:graphicData uri="http://schemas.microsoft.com/office/word/2010/wordprocessingShape">
+                    <wps:wsp>
+                      <wps:cNvSpPr/>
+                      <wps:spPr>
+                        <a:xfrm>
+                          <a:off x="0" y="0"/>
+                          <a:ext cx="1104900" cy="287655"/>
+                        </a:xfrm>
+                        <a:prstGeom prst="roundRect">
+                          <a:avLst/>
+                        </a:prstGeom>
+                        <a:ln>
+                          <a:solidFill>
+                            <a:schemeClr val="tx1"/>
+                          </a:solidFill>
+                        </a:ln>
+                      </wps:spPr>
+                      <wps:style>
+                        <a:lnRef idx="2">
+                          <a:schemeClr val="accent6"/>
+                        </a:lnRef>
+                        <a:fillRef idx="1">
+                          <a:schemeClr val="lt1"/>
+                        </a:fillRef>
+                        <a:effectRef idx="0">
+                          <a:schemeClr val="accent6"/>
+                        </a:effectRef>
+                        <a:fontRef idx="minor">
+                          <a:schemeClr val="dk1"/>
+                        </a:fontRef>
+                      </wps:style>
+                      <wps:txbx>
+                        <w:txbxContent>
+                          <w:p>
+                            <w:pPr>
+                              <w:jc w:val="center"/>
+                            </w:pPr>
+                            <w:r>
+                              <w:t>10 input videos</w:t>
+                            </w:r>
+                          </w:p>
+                        </w:txbxContent>
+                      </wps:txbx>
+                      <wps:bodyPr rot="0" spcFirstLastPara="0" vertOverflow="overflow" horzOverflow="overflow" vert="horz" wrap="square" lIns="91440" tIns="45720" rIns="91440" bIns="45720" numCol="1" spcCol="0" rtlCol="0" fromWordArt="0" anchor="ctr" anchorCtr="0" forceAA="0" compatLnSpc="1">
+                        <a:prstTxWarp prst="textNoShape">
+                          <a:avLst/>
+                        </a:prstTxWarp>
+                        <a:noAutofit/>
+                      </wps:bodyPr>
+                    </wps:wsp>
+                  </a:graphicData>
+                </a:graphic>
+                <wp14:sizeRelH relativeFrom="margin">
+                  <wp14:pctWidth>0</wp14:pctWidth>
+                </wp14:sizeRelH>
+                <wp14:sizeRelV relativeFrom="margin">
+                  <wp14:pctHeight>0</wp14:pctHeight>
+                </wp14:sizeRelV>
+              </wp:anchor>
+            </w:drawing>
+          </mc:Choice>
+          <mc:Fallback>
+            <w:pict>
+              <v:roundrect id="Rechteck: abgerundete Ecken 1" o:spid="_x0000_s1027" style="position:absolute;margin-left:183.1pt;margin-top:-2.8pt;width:87pt;height:22.65pt;z-index:251659264;visibility:visible;mso-wrap-style:square;mso-width-percent:0;mso-height-percent:0;mso-wrap-distance-left:9pt;mso-wrap-distance-top:0;mso-wrap-distance-right:9pt;mso-wrap-distance-bottom:0;mso-position-horizontal:absolute;mso-position-horizontal-relative:margin;mso-position-vertical:absolute;mso-position-vertical-relative:margin;mso-width-percent:0;mso-height-percent:0;mso-width-relative:margin;mso-height-relative:margin;v-text-anchor:middle" arcsize="10923f" o:gfxdata="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" fillcolor="white [3201]" strokecolor="black [3213]" strokeweight="1pt">
+                <v:stroke joinstyle="miter"/>
+                <v:textbox>
+                  <w:txbxContent>
+                    <w:p>
+                      <w:pPr>
+                        <w:jc w:val="center"/>
+                      </w:pPr>
+                      <w:r>
+                        <w:t>10 input videos</w:t>
+                      </w:r>
+                    </w:p>
+                  </w:txbxContent>
+                </v:textbox>
+                <w10:wrap type="square" anchorx="margin" anchory="margin"/>
+              </v:roundrect>
+            </w:pict>
+          </mc:Fallback>
+        </mc:AlternateContent>
+      </w:r>
+      <w:r>
+        <w:rPr>
+          <w:noProof/>
+          <w:lang w:eastAsia="de-CH"/>
+        </w:rPr>
+        <mc:AlternateContent>
+          <mc:Choice Requires="wps">
+            <w:drawing>
+              <wp:anchor distT="0" distB="0" distL="114300" distR="114300" simplePos="0" relativeHeight="251665408" behindDoc="0" locked="0" layoutInCell="1" allowOverlap="1" wp14:anchorId="018684DB" wp14:editId="20A3797C">
+                <wp:simplePos x="0" y="0"/>
+                <wp:positionH relativeFrom="margin">
+                  <wp:posOffset>2511620</wp:posOffset>
+                </wp:positionH>
+                <wp:positionV relativeFrom="paragraph">
+                  <wp:posOffset>2511620</wp:posOffset>
+                </wp:positionV>
+                <wp:extent cx="723900" cy="302456"/>
+                <wp:effectExtent l="0" t="0" r="19050" b="21590"/>
+                <wp:wrapNone/>
+                <wp:docPr id="5" name="Rechteck: abgerundete Ecken 5"/>
+                <wp:cNvGraphicFramePr/>
+                <a:graphic xmlns:a="http://schemas.openxmlformats.org/drawingml/2006/main">
+                  <a:graphicData uri="http://schemas.microsoft.com/office/word/2010/wordprocessingShape">
+                    <wps:wsp>
+                      <wps:cNvSpPr/>
+                      <wps:spPr>
+                        <a:xfrm>
+                          <a:off x="0" y="0"/>
+                          <a:ext cx="723900" cy="302456"/>
+                        </a:xfrm>
+                        <a:prstGeom prst="roundRect">
+                          <a:avLst/>
+                        </a:prstGeom>
+                        <a:ln>
+                          <a:solidFill>
+                            <a:schemeClr val="tx1"/>
+                          </a:solidFill>
+                        </a:ln>
+                      </wps:spPr>
+                      <wps:style>
+                        <a:lnRef idx="2">
+                          <a:schemeClr val="accent6"/>
+                        </a:lnRef>
+                        <a:fillRef idx="1">
+                          <a:schemeClr val="lt1"/>
+                        </a:fillRef>
+                        <a:effectRef idx="0">
+                          <a:schemeClr val="accent6"/>
+                        </a:effectRef>
+                        <a:fontRef idx="minor">
+                          <a:schemeClr val="dk1"/>
+                        </a:fontRef>
+                      </wps:style>
+                      <wps:txbx>
+                        <w:txbxContent>
+                          <w:p>
+                            <w:pPr>
+                              <w:jc w:val="center"/>
+                            </w:pPr>
+                            <w:r>
+                              <w:t>Stitching</w:t>
+                            </w:r>
+                          </w:p>
+                        </w:txbxContent>
+                      </wps:txbx>
+                      <wps:bodyPr rot="0" spcFirstLastPara="0" vertOverflow="overflow" horzOverflow="overflow" vert="horz" wrap="square" lIns="91440" tIns="45720" rIns="91440" bIns="45720" numCol="1" spcCol="0" rtlCol="0" fromWordArt="0" anchor="ctr" anchorCtr="0" forceAA="0" compatLnSpc="1">
+                        <a:prstTxWarp prst="textNoShape">
+                          <a:avLst/>
+                        </a:prstTxWarp>
+                        <a:noAutofit/>
+                      </wps:bodyPr>
+                    </wps:wsp>
+                  </a:graphicData>
+                </a:graphic>
+                <wp14:sizeRelH relativeFrom="margin">
+                  <wp14:pctWidth>0</wp14:pctWidth>
+                </wp14:sizeRelH>
+                <wp14:sizeRelV relativeFrom="margin">
+                  <wp14:pctHeight>0</wp14:pctHeight>
+                </wp14:sizeRelV>
+              </wp:anchor>
+            </w:drawing>
+          </mc:Choice>
+          <mc:Fallback>
+            <w:pict>
+              <v:roundrect w14:anchorId="018684DB" id="Rechteck: abgerundete Ecken 5" o:spid="_x0000_s1028" style="position:absolute;margin-left:197.75pt;margin-top:197.75pt;width:57pt;height:23.8pt;z-index:251665408;visibility:visible;mso-wrap-style:square;mso-width-percent:0;mso-height-percent:0;mso-wrap-distance-left:9pt;mso-wrap-distance-top:0;mso-wrap-distance-right:9pt;mso-wrap-distance-bottom:0;mso-position-horizontal:absolute;mso-position-horizontal-relative:margin;mso-position-vertical:absolute;mso-position-vertical-relative:text;mso-width-percent:0;mso-height-percent:0;mso-width-relative:margin;mso-height-relative:margin;v-text-anchor:middle" arcsize="10923f" o:gfxdata="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" fillcolor="white [3201]" strokecolor="black [3213]" strokeweight="1pt">
+                <v:stroke joinstyle="miter"/>
+                <v:textbox>
+                  <w:txbxContent>
+                    <w:p>
+                      <w:pPr>
+                        <w:jc w:val="center"/>
+                      </w:pPr>
+                      <w:r>
+                        <w:t>Stitching</w:t>
+                      </w:r>
+                    </w:p>
+                  </w:txbxContent>
+                </v:textbox>
+                <w10:wrap anchorx="margin"/>
+              </v:roundrect>
             </w:pict>
           </mc:Fallback>
         </mc:AlternateContent>
@@ -386,442 +778,10 @@
           </mc:Choice>
           <mc:Fallback>
             <w:pict>
-              <v:shape w14:anchorId="789B3515" id="Gerade Verbindung mit Pfeil 13" o:spid="_x0000_s1026" type="#_x0000_t32" style="position:absolute;margin-left:0;margin-top:60.6pt;width:.6pt;height:17pt;z-index:251676672;visibility:visible;mso-wrap-style:square;mso-width-percent:0;mso-height-percent:0;mso-wrap-distance-left:9pt;mso-wrap-distance-top:0;mso-wrap-distance-right:9pt;mso-wrap-distance-bottom:0;mso-position-horizontal:center;mso-position-horizontal-relative:margin;mso-position-vertical:absolute;mso-position-vertical-relative:text;mso-width-percent:0;mso-height-percent:0;mso-width-relative:margin;mso-height-relative:margin" o:gfxdata="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" strokecolor="black [3213]" strokeweight=".5pt">
+              <v:shape w14:anchorId="0AB45355" id="Gerade Verbindung mit Pfeil 13" o:spid="_x0000_s1026" type="#_x0000_t32" style="position:absolute;margin-left:0;margin-top:60.6pt;width:.6pt;height:17pt;z-index:251676672;visibility:visible;mso-wrap-style:square;mso-width-percent:0;mso-height-percent:0;mso-wrap-distance-left:9pt;mso-wrap-distance-top:0;mso-wrap-distance-right:9pt;mso-wrap-distance-bottom:0;mso-position-horizontal:center;mso-position-horizontal-relative:margin;mso-position-vertical:absolute;mso-position-vertical-relative:text;mso-width-percent:0;mso-height-percent:0;mso-width-relative:margin;mso-height-relative:margin" o:gfxdata="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" strokecolor="black [3213]" strokeweight=".5pt">
                 <v:stroke endarrow="block" joinstyle="miter"/>
                 <w10:wrap anchorx="margin"/>
               </v:shape>
-            </w:pict>
-          </mc:Fallback>
-        </mc:AlternateContent>
-      </w:r>
-      <w:r>
-        <w:rPr>
-          <w:noProof/>
-          <w:lang w:eastAsia="de-CH"/>
-        </w:rPr>
-        <mc:AlternateContent>
-          <mc:Choice Requires="wps">
-            <w:drawing>
-              <wp:anchor distT="0" distB="0" distL="114300" distR="114300" simplePos="0" relativeHeight="251674624" behindDoc="0" locked="0" layoutInCell="1" allowOverlap="1" wp14:anchorId="4E5ABBB0" wp14:editId="09DF1C7E">
-                <wp:simplePos x="0" y="0"/>
-                <wp:positionH relativeFrom="margin">
-                  <wp:posOffset>2861310</wp:posOffset>
-                </wp:positionH>
-                <wp:positionV relativeFrom="paragraph">
-                  <wp:posOffset>114300</wp:posOffset>
-                </wp:positionV>
-                <wp:extent cx="7620" cy="360000"/>
-                <wp:effectExtent l="38100" t="0" r="68580" b="59690"/>
-                <wp:wrapNone/>
-                <wp:docPr id="12" name="Gerade Verbindung mit Pfeil 12"/>
-                <wp:cNvGraphicFramePr/>
-                <a:graphic xmlns:a="http://schemas.openxmlformats.org/drawingml/2006/main">
-                  <a:graphicData uri="http://schemas.microsoft.com/office/word/2010/wordprocessingShape">
-                    <wps:wsp>
-                      <wps:cNvCnPr/>
-                      <wps:spPr>
-                        <a:xfrm>
-                          <a:off x="0" y="0"/>
-                          <a:ext cx="7620" cy="360000"/>
-                        </a:xfrm>
-                        <a:prstGeom prst="straightConnector1">
-                          <a:avLst/>
-                        </a:prstGeom>
-                        <a:ln>
-                          <a:solidFill>
-                            <a:schemeClr val="tx1"/>
-                          </a:solidFill>
-                          <a:tailEnd type="triangle"/>
-                        </a:ln>
-                      </wps:spPr>
-                      <wps:style>
-                        <a:lnRef idx="1">
-                          <a:schemeClr val="accent1"/>
-                        </a:lnRef>
-                        <a:fillRef idx="0">
-                          <a:schemeClr val="accent1"/>
-                        </a:fillRef>
-                        <a:effectRef idx="0">
-                          <a:schemeClr val="accent1"/>
-                        </a:effectRef>
-                        <a:fontRef idx="minor">
-                          <a:schemeClr val="tx1"/>
-                        </a:fontRef>
-                      </wps:style>
-                      <wps:bodyPr/>
-                    </wps:wsp>
-                  </a:graphicData>
-                </a:graphic>
-                <wp14:sizeRelH relativeFrom="margin">
-                  <wp14:pctWidth>0</wp14:pctWidth>
-                </wp14:sizeRelH>
-                <wp14:sizeRelV relativeFrom="margin">
-                  <wp14:pctHeight>0</wp14:pctHeight>
-                </wp14:sizeRelV>
-              </wp:anchor>
-            </w:drawing>
-          </mc:Choice>
-          <mc:Fallback>
-            <w:pict>
-              <v:shape w14:anchorId="202BEB73" id="Gerade Verbindung mit Pfeil 12" o:spid="_x0000_s1026" type="#_x0000_t32" style="position:absolute;margin-left:225.3pt;margin-top:9pt;width:.6pt;height:28.35pt;z-index:251674624;visibility:visible;mso-wrap-style:square;mso-width-percent:0;mso-height-percent:0;mso-wrap-distance-left:9pt;mso-wrap-distance-top:0;mso-wrap-distance-right:9pt;mso-wrap-distance-bottom:0;mso-position-horizontal:absolute;mso-position-horizontal-relative:margin;mso-position-vertical:absolute;mso-position-vertical-relative:text;mso-width-percent:0;mso-height-percent:0;mso-width-relative:margin;mso-height-relative:margin" o:gfxdata="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" strokecolor="black [3213]" strokeweight=".5pt">
-                <v:stroke endarrow="block" joinstyle="miter"/>
-                <w10:wrap anchorx="margin"/>
-              </v:shape>
-            </w:pict>
-          </mc:Fallback>
-        </mc:AlternateContent>
-      </w:r>
-      <w:r>
-        <w:rPr>
-          <w:noProof/>
-          <w:lang w:eastAsia="de-CH"/>
-        </w:rPr>
-        <mc:AlternateContent>
-          <mc:Choice Requires="wps">
-            <w:drawing>
-              <wp:anchor distT="0" distB="0" distL="114300" distR="114300" simplePos="0" relativeHeight="251659264" behindDoc="0" locked="0" layoutInCell="1" allowOverlap="1">
-                <wp:simplePos x="0" y="0"/>
-                <wp:positionH relativeFrom="margin">
-                  <wp:align>center</wp:align>
-                </wp:positionH>
-                <wp:positionV relativeFrom="margin">
-                  <wp:posOffset>-183515</wp:posOffset>
-                </wp:positionV>
-                <wp:extent cx="1104900" cy="287655"/>
-                <wp:effectExtent l="0" t="0" r="19050" b="17145"/>
-                <wp:wrapSquare wrapText="bothSides"/>
-                <wp:docPr id="1" name="Rechteck: abgerundete Ecken 1"/>
-                <wp:cNvGraphicFramePr/>
-                <a:graphic xmlns:a="http://schemas.openxmlformats.org/drawingml/2006/main">
-                  <a:graphicData uri="http://schemas.microsoft.com/office/word/2010/wordprocessingShape">
-                    <wps:wsp>
-                      <wps:cNvSpPr/>
-                      <wps:spPr>
-                        <a:xfrm>
-                          <a:off x="0" y="0"/>
-                          <a:ext cx="1104900" cy="287655"/>
-                        </a:xfrm>
-                        <a:prstGeom prst="roundRect">
-                          <a:avLst/>
-                        </a:prstGeom>
-                        <a:ln>
-                          <a:solidFill>
-                            <a:schemeClr val="tx1"/>
-                          </a:solidFill>
-                        </a:ln>
-                      </wps:spPr>
-                      <wps:style>
-                        <a:lnRef idx="2">
-                          <a:schemeClr val="accent6"/>
-                        </a:lnRef>
-                        <a:fillRef idx="1">
-                          <a:schemeClr val="lt1"/>
-                        </a:fillRef>
-                        <a:effectRef idx="0">
-                          <a:schemeClr val="accent6"/>
-                        </a:effectRef>
-                        <a:fontRef idx="minor">
-                          <a:schemeClr val="dk1"/>
-                        </a:fontRef>
-                      </wps:style>
-                      <wps:txbx>
-                        <w:txbxContent>
-                          <w:p>
-                            <w:pPr>
-                              <w:jc w:val="center"/>
-                            </w:pPr>
-                            <w:r>
-                              <w:t xml:space="preserve">10 </w:t>
-                            </w:r>
-                            <w:proofErr w:type="spellStart"/>
-                            <w:r>
-                              <w:t>input</w:t>
-                            </w:r>
-                            <w:proofErr w:type="spellEnd"/>
-                            <w:r>
-                              <w:t xml:space="preserve"> </w:t>
-                            </w:r>
-                            <w:proofErr w:type="spellStart"/>
-                            <w:r>
-                              <w:t>videos</w:t>
-                            </w:r>
-                            <w:proofErr w:type="spellEnd"/>
-                          </w:p>
-                        </w:txbxContent>
-                      </wps:txbx>
-                      <wps:bodyPr rot="0" spcFirstLastPara="0" vertOverflow="overflow" horzOverflow="overflow" vert="horz" wrap="square" lIns="91440" tIns="45720" rIns="91440" bIns="45720" numCol="1" spcCol="0" rtlCol="0" fromWordArt="0" anchor="ctr" anchorCtr="0" forceAA="0" compatLnSpc="1">
-                        <a:prstTxWarp prst="textNoShape">
-                          <a:avLst/>
-                        </a:prstTxWarp>
-                        <a:noAutofit/>
-                      </wps:bodyPr>
-                    </wps:wsp>
-                  </a:graphicData>
-                </a:graphic>
-                <wp14:sizeRelH relativeFrom="margin">
-                  <wp14:pctWidth>0</wp14:pctWidth>
-                </wp14:sizeRelH>
-                <wp14:sizeRelV relativeFrom="margin">
-                  <wp14:pctHeight>0</wp14:pctHeight>
-                </wp14:sizeRelV>
-              </wp:anchor>
-            </w:drawing>
-          </mc:Choice>
-          <mc:Fallback>
-            <w:pict>
-              <v:roundrect id="Rechteck: abgerundete Ecken 1" o:spid="_x0000_s1026" style="position:absolute;margin-left:0;margin-top:-14.45pt;width:87pt;height:22.65pt;z-index:251659264;visibility:visible;mso-wrap-style:square;mso-width-percent:0;mso-height-percent:0;mso-wrap-distance-left:9pt;mso-wrap-distance-top:0;mso-wrap-distance-right:9pt;mso-wrap-distance-bottom:0;mso-position-horizontal:center;mso-position-horizontal-relative:margin;mso-position-vertical:absolute;mso-position-vertical-relative:margin;mso-width-percent:0;mso-height-percent:0;mso-width-relative:margin;mso-height-relative:margin;v-text-anchor:middle" arcsize="10923f" o:gfxdata="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" fillcolor="white [3201]" strokecolor="black [3213]" strokeweight="1pt">
-                <v:stroke joinstyle="miter"/>
-                <v:textbox>
-                  <w:txbxContent>
-                    <w:p>
-                      <w:pPr>
-                        <w:jc w:val="center"/>
-                      </w:pPr>
-                      <w:r>
-                        <w:t xml:space="preserve">10 </w:t>
-                      </w:r>
-                      <w:proofErr w:type="spellStart"/>
-                      <w:r>
-                        <w:t>input</w:t>
-                      </w:r>
-                      <w:proofErr w:type="spellEnd"/>
-                      <w:r>
-                        <w:t xml:space="preserve"> </w:t>
-                      </w:r>
-                      <w:proofErr w:type="spellStart"/>
-                      <w:r>
-                        <w:t>videos</w:t>
-                      </w:r>
-                      <w:proofErr w:type="spellEnd"/>
-                    </w:p>
-                  </w:txbxContent>
-                </v:textbox>
-                <w10:wrap type="square" anchorx="margin" anchory="margin"/>
-              </v:roundrect>
-            </w:pict>
-          </mc:Fallback>
-        </mc:AlternateContent>
-      </w:r>
-      <w:r>
-        <w:rPr>
-          <w:noProof/>
-          <w:lang w:eastAsia="de-CH"/>
-        </w:rPr>
-        <mc:AlternateContent>
-          <mc:Choice Requires="wps">
-            <w:drawing>
-              <wp:anchor distT="0" distB="0" distL="114300" distR="114300" simplePos="0" relativeHeight="251669504" behindDoc="0" locked="0" layoutInCell="1" allowOverlap="1" wp14:anchorId="05ACFF5B" wp14:editId="58CD00BA">
-                <wp:simplePos x="0" y="0"/>
-                <wp:positionH relativeFrom="margin">
-                  <wp:align>center</wp:align>
-                </wp:positionH>
-                <wp:positionV relativeFrom="paragraph">
-                  <wp:posOffset>3222625</wp:posOffset>
-                </wp:positionV>
-                <wp:extent cx="822960" cy="287655"/>
-                <wp:effectExtent l="0" t="0" r="15240" b="17145"/>
-                <wp:wrapNone/>
-                <wp:docPr id="8" name="Rechteck: abgerundete Ecken 8"/>
-                <wp:cNvGraphicFramePr/>
-                <a:graphic xmlns:a="http://schemas.openxmlformats.org/drawingml/2006/main">
-                  <a:graphicData uri="http://schemas.microsoft.com/office/word/2010/wordprocessingShape">
-                    <wps:wsp>
-                      <wps:cNvSpPr/>
-                      <wps:spPr>
-                        <a:xfrm>
-                          <a:off x="0" y="0"/>
-                          <a:ext cx="822960" cy="287655"/>
-                        </a:xfrm>
-                        <a:prstGeom prst="roundRect">
-                          <a:avLst/>
-                        </a:prstGeom>
-                        <a:ln>
-                          <a:solidFill>
-                            <a:schemeClr val="tx1"/>
-                          </a:solidFill>
-                        </a:ln>
-                      </wps:spPr>
-                      <wps:style>
-                        <a:lnRef idx="2">
-                          <a:schemeClr val="accent6"/>
-                        </a:lnRef>
-                        <a:fillRef idx="1">
-                          <a:schemeClr val="lt1"/>
-                        </a:fillRef>
-                        <a:effectRef idx="0">
-                          <a:schemeClr val="accent6"/>
-                        </a:effectRef>
-                        <a:fontRef idx="minor">
-                          <a:schemeClr val="dk1"/>
-                        </a:fontRef>
-                      </wps:style>
-                      <wps:txbx>
-                        <w:txbxContent>
-                          <w:p>
-                            <w:pPr>
-                              <w:jc w:val="center"/>
-                            </w:pPr>
-                            <w:r>
-                              <w:t xml:space="preserve">ODS </w:t>
-                            </w:r>
-                            <w:proofErr w:type="spellStart"/>
-                            <w:r>
-                              <w:t>video</w:t>
-                            </w:r>
-                            <w:proofErr w:type="spellEnd"/>
-                          </w:p>
-                        </w:txbxContent>
-                      </wps:txbx>
-                      <wps:bodyPr rot="0" spcFirstLastPara="0" vertOverflow="overflow" horzOverflow="overflow" vert="horz" wrap="square" lIns="91440" tIns="45720" rIns="91440" bIns="45720" numCol="1" spcCol="0" rtlCol="0" fromWordArt="0" anchor="ctr" anchorCtr="0" forceAA="0" compatLnSpc="1">
-                        <a:prstTxWarp prst="textNoShape">
-                          <a:avLst/>
-                        </a:prstTxWarp>
-                        <a:noAutofit/>
-                      </wps:bodyPr>
-                    </wps:wsp>
-                  </a:graphicData>
-                </a:graphic>
-                <wp14:sizeRelH relativeFrom="margin">
-                  <wp14:pctWidth>0</wp14:pctWidth>
-                </wp14:sizeRelH>
-                <wp14:sizeRelV relativeFrom="margin">
-                  <wp14:pctHeight>0</wp14:pctHeight>
-                </wp14:sizeRelV>
-              </wp:anchor>
-            </w:drawing>
-          </mc:Choice>
-          <mc:Fallback>
-            <w:pict>
-              <v:roundrect w14:anchorId="05ACFF5B" id="Rechteck: abgerundete Ecken 8" o:spid="_x0000_s1027" style="position:absolute;margin-left:0;margin-top:253.75pt;width:64.8pt;height:22.65pt;z-index:251669504;visibility:visible;mso-wrap-style:square;mso-width-percent:0;mso-height-percent:0;mso-wrap-distance-left:9pt;mso-wrap-distance-top:0;mso-wrap-distance-right:9pt;mso-wrap-distance-bottom:0;mso-position-horizontal:center;mso-position-horizontal-relative:margin;mso-position-vertical:absolute;mso-position-vertical-relative:text;mso-width-percent:0;mso-height-percent:0;mso-width-relative:margin;mso-height-relative:margin;v-text-anchor:middle" arcsize="10923f" o:gfxdata="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" fillcolor="white [3201]" strokecolor="black [3213]" strokeweight="1pt">
-                <v:stroke joinstyle="miter"/>
-                <v:textbox>
-                  <w:txbxContent>
-                    <w:p>
-                      <w:pPr>
-                        <w:jc w:val="center"/>
-                      </w:pPr>
-                      <w:r>
-                        <w:t xml:space="preserve">ODS </w:t>
-                      </w:r>
-                      <w:proofErr w:type="spellStart"/>
-                      <w:r>
-                        <w:t>video</w:t>
-                      </w:r>
-                      <w:proofErr w:type="spellEnd"/>
-                    </w:p>
-                  </w:txbxContent>
-                </v:textbox>
-                <w10:wrap anchorx="margin"/>
-              </v:roundrect>
-            </w:pict>
-          </mc:Fallback>
-        </mc:AlternateContent>
-      </w:r>
-      <w:r>
-        <w:rPr>
-          <w:noProof/>
-          <w:lang w:eastAsia="de-CH"/>
-        </w:rPr>
-        <mc:AlternateContent>
-          <mc:Choice Requires="wps">
-            <w:drawing>
-              <wp:anchor distT="0" distB="0" distL="114300" distR="114300" simplePos="0" relativeHeight="251665408" behindDoc="0" locked="0" layoutInCell="1" allowOverlap="1" wp14:anchorId="018684DB" wp14:editId="20A3797C">
-                <wp:simplePos x="0" y="0"/>
-                <wp:positionH relativeFrom="margin">
-                  <wp:align>center</wp:align>
-                </wp:positionH>
-                <wp:positionV relativeFrom="paragraph">
-                  <wp:posOffset>2513965</wp:posOffset>
-                </wp:positionV>
-                <wp:extent cx="723900" cy="288000"/>
-                <wp:effectExtent l="0" t="0" r="19050" b="17145"/>
-                <wp:wrapNone/>
-                <wp:docPr id="5" name="Rechteck: abgerundete Ecken 5"/>
-                <wp:cNvGraphicFramePr/>
-                <a:graphic xmlns:a="http://schemas.openxmlformats.org/drawingml/2006/main">
-                  <a:graphicData uri="http://schemas.microsoft.com/office/word/2010/wordprocessingShape">
-                    <wps:wsp>
-                      <wps:cNvSpPr/>
-                      <wps:spPr>
-                        <a:xfrm>
-                          <a:off x="0" y="0"/>
-                          <a:ext cx="723900" cy="288000"/>
-                        </a:xfrm>
-                        <a:prstGeom prst="roundRect">
-                          <a:avLst/>
-                        </a:prstGeom>
-                        <a:ln>
-                          <a:solidFill>
-                            <a:schemeClr val="tx1"/>
-                          </a:solidFill>
-                        </a:ln>
-                      </wps:spPr>
-                      <wps:style>
-                        <a:lnRef idx="2">
-                          <a:schemeClr val="accent6"/>
-                        </a:lnRef>
-                        <a:fillRef idx="1">
-                          <a:schemeClr val="lt1"/>
-                        </a:fillRef>
-                        <a:effectRef idx="0">
-                          <a:schemeClr val="accent6"/>
-                        </a:effectRef>
-                        <a:fontRef idx="minor">
-                          <a:schemeClr val="dk1"/>
-                        </a:fontRef>
-                      </wps:style>
-                      <wps:txbx>
-                        <w:txbxContent>
-                          <w:p>
-                            <w:pPr>
-                              <w:jc w:val="center"/>
-                            </w:pPr>
-                            <w:proofErr w:type="spellStart"/>
-                            <w:r>
-                              <w:t>Stitching</w:t>
-                            </w:r>
-                            <w:proofErr w:type="spellEnd"/>
-                          </w:p>
-                        </w:txbxContent>
-                      </wps:txbx>
-                      <wps:bodyPr rot="0" spcFirstLastPara="0" vertOverflow="overflow" horzOverflow="overflow" vert="horz" wrap="square" lIns="91440" tIns="45720" rIns="91440" bIns="45720" numCol="1" spcCol="0" rtlCol="0" fromWordArt="0" anchor="ctr" anchorCtr="0" forceAA="0" compatLnSpc="1">
-                        <a:prstTxWarp prst="textNoShape">
-                          <a:avLst/>
-                        </a:prstTxWarp>
-                        <a:noAutofit/>
-                      </wps:bodyPr>
-                    </wps:wsp>
-                  </a:graphicData>
-                </a:graphic>
-                <wp14:sizeRelH relativeFrom="margin">
-                  <wp14:pctWidth>0</wp14:pctWidth>
-                </wp14:sizeRelH>
-                <wp14:sizeRelV relativeFrom="margin">
-                  <wp14:pctHeight>0</wp14:pctHeight>
-                </wp14:sizeRelV>
-              </wp:anchor>
-            </w:drawing>
-          </mc:Choice>
-          <mc:Fallback>
-            <w:pict>
-              <v:roundrect w14:anchorId="018684DB" id="Rechteck: abgerundete Ecken 5" o:spid="_x0000_s1028" style="position:absolute;margin-left:0;margin-top:197.95pt;width:57pt;height:22.7pt;z-index:251665408;visibility:visible;mso-wrap-style:square;mso-width-percent:0;mso-height-percent:0;mso-wrap-distance-left:9pt;mso-wrap-distance-top:0;mso-wrap-distance-right:9pt;mso-wrap-distance-bottom:0;mso-position-horizontal:center;mso-position-horizontal-relative:margin;mso-position-vertical:absolute;mso-position-vertical-relative:text;mso-width-percent:0;mso-height-percent:0;mso-width-relative:margin;mso-height-relative:margin;v-text-anchor:middle" arcsize="10923f" o:gfxdata="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" fillcolor="white [3201]" strokecolor="black [3213]" strokeweight="1pt">
-                <v:stroke joinstyle="miter"/>
-                <v:textbox>
-                  <w:txbxContent>
-                    <w:p>
-                      <w:pPr>
-                        <w:jc w:val="center"/>
-                      </w:pPr>
-                      <w:proofErr w:type="spellStart"/>
-                      <w:r>
-                        <w:t>Stitching</w:t>
-                      </w:r>
-                      <w:proofErr w:type="spellEnd"/>
-                    </w:p>
-                  </w:txbxContent>
-                </v:textbox>
-                <w10:wrap anchorx="margin"/>
-              </v:roundrect>
             </w:pict>
           </mc:Fallback>
         </mc:AlternateContent>
@@ -886,13 +846,8 @@
                               <w:jc w:val="center"/>
                             </w:pPr>
                             <w:r>
-                              <w:t xml:space="preserve">View </w:t>
+                              <w:t>View interpolation</w:t>
                             </w:r>
-                            <w:proofErr w:type="spellStart"/>
-                            <w:r>
-                              <w:t>interpolation</w:t>
-                            </w:r>
-                            <w:proofErr w:type="spellEnd"/>
                           </w:p>
                         </w:txbxContent>
                       </wps:txbx>
@@ -925,13 +880,8 @@
                         <w:jc w:val="center"/>
                       </w:pPr>
                       <w:r>
-                        <w:t xml:space="preserve">View </w:t>
+                        <w:t>View interpolation</w:t>
                       </w:r>
-                      <w:proofErr w:type="spellStart"/>
-                      <w:r>
-                        <w:t>interpolation</w:t>
-                      </w:r>
-                      <w:proofErr w:type="spellEnd"/>
                     </w:p>
                   </w:txbxContent>
                 </v:textbox>
@@ -1000,19 +950,12 @@
                             <w:pPr>
                               <w:jc w:val="center"/>
                             </w:pPr>
-                            <w:proofErr w:type="spellStart"/>
                             <w:r>
-                              <w:t>Exposure</w:t>
+                              <w:t xml:space="preserve">Exposure </w:t>
                             </w:r>
-                            <w:proofErr w:type="spellEnd"/>
-                            <w:r>
-                              <w:t xml:space="preserve"> </w:t>
-                            </w:r>
-                            <w:proofErr w:type="spellStart"/>
                             <w:r>
                               <w:t>correction</w:t>
                             </w:r>
-                            <w:proofErr w:type="spellEnd"/>
                           </w:p>
                         </w:txbxContent>
                       </wps:txbx>
@@ -1044,19 +987,12 @@
                       <w:pPr>
                         <w:jc w:val="center"/>
                       </w:pPr>
-                      <w:proofErr w:type="spellStart"/>
                       <w:r>
-                        <w:t>Exposure</w:t>
+                        <w:t xml:space="preserve">Exposure </w:t>
                       </w:r>
-                      <w:proofErr w:type="spellEnd"/>
-                      <w:r>
-                        <w:t xml:space="preserve"> </w:t>
-                      </w:r>
-                      <w:proofErr w:type="spellStart"/>
                       <w:r>
                         <w:t>correction</w:t>
                       </w:r>
-                      <w:proofErr w:type="spellEnd"/>
                     </w:p>
                   </w:txbxContent>
                 </v:textbox>
@@ -1128,11 +1064,9 @@
                             <w:r>
                               <w:t xml:space="preserve">Flow </w:t>
                             </w:r>
-                            <w:proofErr w:type="spellStart"/>
                             <w:r>
                               <w:t>estimation</w:t>
                             </w:r>
-                            <w:proofErr w:type="spellEnd"/>
                           </w:p>
                         </w:txbxContent>
                       </wps:txbx>
@@ -1167,11 +1101,9 @@
                       <w:r>
                         <w:t xml:space="preserve">Flow </w:t>
                       </w:r>
-                      <w:proofErr w:type="spellStart"/>
                       <w:r>
                         <w:t>estimation</w:t>
                       </w:r>
-                      <w:proofErr w:type="spellEnd"/>
                     </w:p>
                   </w:txbxContent>
                 </v:textbox>
@@ -1240,19 +1172,12 @@
                             <w:pPr>
                               <w:jc w:val="center"/>
                             </w:pPr>
-                            <w:proofErr w:type="spellStart"/>
                             <w:r>
-                              <w:t>Camera</w:t>
+                              <w:t xml:space="preserve">Camera </w:t>
                             </w:r>
-                            <w:proofErr w:type="spellEnd"/>
-                            <w:r>
-                              <w:t xml:space="preserve"> </w:t>
-                            </w:r>
-                            <w:proofErr w:type="spellStart"/>
                             <w:r>
                               <w:t>calibration</w:t>
                             </w:r>
-                            <w:proofErr w:type="spellEnd"/>
                           </w:p>
                         </w:txbxContent>
                       </wps:txbx>
@@ -1284,19 +1209,12 @@
                       <w:pPr>
                         <w:jc w:val="center"/>
                       </w:pPr>
-                      <w:proofErr w:type="spellStart"/>
                       <w:r>
-                        <w:t>Camera</w:t>
+                        <w:t xml:space="preserve">Camera </w:t>
                       </w:r>
-                      <w:proofErr w:type="spellEnd"/>
-                      <w:r>
-                        <w:t xml:space="preserve"> </w:t>
-                      </w:r>
-                      <w:proofErr w:type="spellStart"/>
                       <w:r>
                         <w:t>calibration</w:t>
                       </w:r>
-                      <w:proofErr w:type="spellEnd"/>
                     </w:p>
                   </w:txbxContent>
                 </v:textbox>
@@ -1334,7 +1252,7 @@
       </w:pPr>
     </w:pPrDefault>
   </w:docDefaults>
-  <w:latentStyles w:defLockedState="0" w:defUIPriority="99" w:defSemiHidden="0" w:defUnhideWhenUsed="0" w:defQFormat="0" w:count="374">
+  <w:latentStyles w:defLockedState="0" w:defUIPriority="99" w:defSemiHidden="0" w:defUnhideWhenUsed="0" w:defQFormat="0" w:count="375">
     <w:lsdException w:name="Normal" w:uiPriority="0" w:qFormat="1"/>
     <w:lsdException w:name="heading 1" w:uiPriority="9" w:qFormat="1"/>
     <w:lsdException w:name="heading 2" w:semiHidden="1" w:uiPriority="9" w:unhideWhenUsed="1" w:qFormat="1"/>
@@ -1485,7 +1403,7 @@
     <w:lsdException w:name="Table Subtle 1" w:semiHidden="1" w:unhideWhenUsed="1"/>
     <w:lsdException w:name="Table Subtle 2" w:semiHidden="1" w:unhideWhenUsed="1"/>
     <w:lsdException w:name="Table Web 1" w:semiHidden="1" w:unhideWhenUsed="1"/>
-    <w:lsdException w:name="Table Web 3" w:semiHidden="1" w:unhideWhenUsed="1"/>
+    <w:lsdException w:name="Table Web 2" w:semiHidden="1" w:unhideWhenUsed="1"/>
     <w:lsdException w:name="Balloon Text" w:semiHidden="1" w:unhideWhenUsed="1"/>
     <w:lsdException w:name="Table Grid" w:uiPriority="39"/>
     <w:lsdException w:name="Placeholder Text" w:semiHidden="1"/>
@@ -1706,19 +1624,20 @@
     <w:lsdException w:name="Mention" w:semiHidden="1" w:unhideWhenUsed="1"/>
     <w:lsdException w:name="Smart Hyperlink" w:semiHidden="1" w:unhideWhenUsed="1"/>
     <w:lsdException w:name="Hashtag" w:semiHidden="1" w:unhideWhenUsed="1"/>
+    <w:lsdException w:name="Unresolved Mention" w:semiHidden="1" w:unhideWhenUsed="1"/>
   </w:latentStyles>
-  <w:style w:type="paragraph" w:default="1" w:styleId="Standard">
+  <w:style w:type="paragraph" w:default="1" w:styleId="Normal">
     <w:name w:val="Normal"/>
     <w:qFormat/>
     <w:rsid w:val="004B3E11"/>
   </w:style>
-  <w:style w:type="character" w:default="1" w:styleId="Absatz-Standardschriftart">
+  <w:style w:type="character" w:default="1" w:styleId="DefaultParagraphFont">
     <w:name w:val="Default Paragraph Font"/>
     <w:uiPriority w:val="1"/>
     <w:semiHidden/>
     <w:unhideWhenUsed/>
   </w:style>
-  <w:style w:type="table" w:default="1" w:styleId="NormaleTabelle">
+  <w:style w:type="table" w:default="1" w:styleId="TableNormal">
     <w:name w:val="Normal Table"/>
     <w:uiPriority w:val="99"/>
     <w:semiHidden/>
@@ -1733,7 +1652,7 @@
       </w:tblCellMar>
     </w:tblPr>
   </w:style>
-  <w:style w:type="numbering" w:default="1" w:styleId="KeineListe">
+  <w:style w:type="numbering" w:default="1" w:styleId="NoList">
     <w:name w:val="No List"/>
     <w:uiPriority w:val="99"/>
     <w:semiHidden/>

</xml_diff>